<commit_message>
Modified Milestone Report - Pre Final Draft
</commit_message>
<xml_diff>
--- a/Milestone Report/Project Milestone - Data Visualization - 2.docx
+++ b/Milestone Report/Project Milestone - Data Visualization - 2.docx
@@ -1309,11 +1309,23 @@
         <w:jc w:val="both"/>
       </w:pPr>
       <w:r>
-        <w:t xml:space="preserve">For data clean up, we drop the rows where any piece of vital information like X-coordinate, Y-coordinate, Location, Time etc. is not available. We also need the Latitude and Longitude information of the location of crime using the given coordinates information or using reverse-geocoding by giving the street address </w:t>
+        <w:t>For data clean up, we drop the rows where any piece of vital information like X-coordinate, Y-coordinate, Location, Time etc. is not available. We also need the Latitude and Longitude information of the location of crime using the given coordinates information</w:t>
+      </w:r>
+      <w:r>
+        <w:t xml:space="preserve">. </w:t>
+      </w:r>
+      <w:r>
+        <w:t xml:space="preserve">In the data, </w:t>
+      </w:r>
+      <w:r>
+        <w:t xml:space="preserve">we are given X and Y coordinates which </w:t>
       </w:r>
       <w:r>
         <w:lastRenderedPageBreak/>
-        <w:t>(latter is time consuming). In the data, it is not clear on how exactly the X and Y coordinate information is related to the Latitude and Longitude information. We have emailed the author of the data as well to get this information. As soon as we get the conversion formula, we will process our actual data and put it in place with the views.</w:t>
+        <w:t>needs to be converted to Latitude and Longitude</w:t>
+      </w:r>
+      <w:r>
+        <w:t>. As soon as we get the conversion formula, we will process our actual data and put it in place with the views.</w:t>
       </w:r>
     </w:p>
     <w:p>
@@ -1321,7 +1333,21 @@
         <w:jc w:val="both"/>
       </w:pPr>
       <w:r>
-        <w:t>For now, to create and work with different views in visualization, we are using small subset of datasets for three years with a few data points in each. We took ten data points for each year from 2008 – 2010 and then we got the latitude and longitude manually from the google maps by entering the street address.</w:t>
+        <w:t xml:space="preserve">For now, to create and work with different views in visualization, we are using small subset of dataset </w:t>
+      </w:r>
+      <w:r>
+        <w:t>for three</w:t>
+      </w:r>
+      <w:r>
+        <w:t xml:space="preserve"> years with a few data points in each</w:t>
+      </w:r>
+      <w:r>
+        <w:t xml:space="preserve"> file</w:t>
+      </w:r>
+      <w:bookmarkStart w:id="0" w:name="_GoBack"/>
+      <w:bookmarkEnd w:id="0"/>
+      <w:r>
+        <w:t>. We took ten data points for each year from 2008 – 2010 and then we got the latitude and longitude manually from the google maps by entering the street address.</w:t>
       </w:r>
     </w:p>
     <w:p>
@@ -1329,7 +1355,19 @@
         <w:jc w:val="both"/>
       </w:pPr>
       <w:r>
-        <w:t xml:space="preserve">For geospatial data, we tried a few different ways namely OpenStreetMap, </w:t>
+        <w:t xml:space="preserve">For geospatial data, we tried a few different ways </w:t>
+      </w:r>
+      <w:r>
+        <w:t xml:space="preserve">to fetch and display the data </w:t>
+      </w:r>
+      <w:r>
+        <w:t xml:space="preserve">namely </w:t>
+      </w:r>
+      <w:r>
+        <w:t xml:space="preserve">Google Maps, </w:t>
+      </w:r>
+      <w:r>
+        <w:t xml:space="preserve">OpenStreetMap, </w:t>
       </w:r>
       <w:proofErr w:type="spellStart"/>
       <w:r>
@@ -1337,50 +1375,47 @@
       </w:r>
       <w:proofErr w:type="spellEnd"/>
       <w:r>
-        <w:t xml:space="preserve"> etc. and we are finally using Leaflet library for the responsive templates. This is also a mobile friendly and responsive design of the </w:t>
-      </w:r>
-      <w:proofErr w:type="gramStart"/>
-      <w:r>
-        <w:t>map</w:t>
-      </w:r>
-      <w:proofErr w:type="gramEnd"/>
+        <w:t xml:space="preserve"> etc. and we are finally using Leaflet library for </w:t>
+      </w:r>
+      <w:r>
+        <w:t>displaying the map.</w:t>
+      </w:r>
+      <w:r>
+        <w:t xml:space="preserve"> This is also a mobile friendly and responsive design of the </w:t>
+      </w:r>
+      <w:r>
+        <w:t>map,</w:t>
+      </w:r>
       <w:r>
         <w:t xml:space="preserve"> so it will be beneficial and easy to use for everyone. </w:t>
       </w:r>
     </w:p>
     <w:p>
       <w:pPr>
+        <w:pStyle w:val="Heading1"/>
+      </w:pPr>
+      <w:r>
+        <w:t>Implementation</w:t>
+      </w:r>
+    </w:p>
+    <w:p>
+      <w:pPr>
+        <w:pStyle w:val="Heading2"/>
+      </w:pPr>
+      <w:r>
+        <w:t>Page Structure</w:t>
+      </w:r>
+    </w:p>
+    <w:p>
+      <w:pPr>
         <w:jc w:val="both"/>
       </w:pPr>
-    </w:p>
-    <w:p>
-      <w:pPr>
-        <w:pStyle w:val="Heading1"/>
-      </w:pPr>
-      <w:r>
-        <w:t>Implementation</w:t>
-      </w:r>
-    </w:p>
-    <w:p>
-      <w:pPr>
-        <w:pStyle w:val="Heading2"/>
-      </w:pPr>
-      <w:r>
-        <w:t>Page Structure</w:t>
-      </w:r>
-    </w:p>
-    <w:p>
-      <w:pPr>
-        <w:jc w:val="both"/>
-      </w:pPr>
       <w:r>
         <w:t xml:space="preserve">We first created the basic structure of the directory </w:t>
       </w:r>
-      <w:proofErr w:type="gramStart"/>
-      <w:r>
-        <w:t>and also</w:t>
-      </w:r>
-      <w:proofErr w:type="gramEnd"/>
+      <w:r>
+        <w:t>and</w:t>
+      </w:r>
       <w:r>
         <w:t xml:space="preserve"> created the views structure of the visualization. First, we created a container which holds all the views and structure in several nested </w:t>
       </w:r>
@@ -1491,6 +1526,64 @@
     </w:p>
     <w:p>
       <w:pPr>
+        <w:jc w:val="both"/>
+      </w:pPr>
+      <w:r>
+        <w:rPr>
+          <w:noProof/>
+        </w:rPr>
+        <w:drawing>
+          <wp:inline distT="0" distB="0" distL="0" distR="0" wp14:anchorId="084AF1A6" wp14:editId="6B3B7F13">
+            <wp:extent cx="5937250" cy="361950"/>
+            <wp:effectExtent l="0" t="0" r="6350" b="0"/>
+            <wp:docPr id="14" name="Picture 14"/>
+            <wp:cNvGraphicFramePr>
+              <a:graphicFrameLocks xmlns:a="http://schemas.openxmlformats.org/drawingml/2006/main" noChangeAspect="1"/>
+            </wp:cNvGraphicFramePr>
+            <a:graphic xmlns:a="http://schemas.openxmlformats.org/drawingml/2006/main">
+              <a:graphicData uri="http://schemas.openxmlformats.org/drawingml/2006/picture">
+                <pic:pic xmlns:pic="http://schemas.openxmlformats.org/drawingml/2006/picture">
+                  <pic:nvPicPr>
+                    <pic:cNvPr id="0" name="Picture 7"/>
+                    <pic:cNvPicPr>
+                      <a:picLocks noChangeAspect="1" noChangeArrowheads="1"/>
+                    </pic:cNvPicPr>
+                  </pic:nvPicPr>
+                  <pic:blipFill>
+                    <a:blip r:embed="rId21">
+                      <a:extLst>
+                        <a:ext uri="{28A0092B-C50C-407E-A947-70E740481C1C}">
+                          <a14:useLocalDpi xmlns:a14="http://schemas.microsoft.com/office/drawing/2010/main" val="0"/>
+                        </a:ext>
+                      </a:extLst>
+                    </a:blip>
+                    <a:srcRect/>
+                    <a:stretch>
+                      <a:fillRect/>
+                    </a:stretch>
+                  </pic:blipFill>
+                  <pic:spPr bwMode="auto">
+                    <a:xfrm>
+                      <a:off x="0" y="0"/>
+                      <a:ext cx="5937250" cy="361950"/>
+                    </a:xfrm>
+                    <a:prstGeom prst="rect">
+                      <a:avLst/>
+                    </a:prstGeom>
+                    <a:noFill/>
+                    <a:ln>
+                      <a:noFill/>
+                    </a:ln>
+                  </pic:spPr>
+                </pic:pic>
+              </a:graphicData>
+            </a:graphic>
+          </wp:inline>
+        </w:drawing>
+      </w:r>
+    </w:p>
+    <w:p>
+      <w:pPr>
         <w:pStyle w:val="Heading2"/>
       </w:pPr>
       <w:r>
@@ -1562,7 +1655,7 @@
                     <pic:cNvPicPr/>
                   </pic:nvPicPr>
                   <pic:blipFill>
-                    <a:blip r:embed="rId21">
+                    <a:blip r:embed="rId22">
                       <a:extLst>
                         <a:ext uri="{28A0092B-C50C-407E-A947-70E740481C1C}">
                           <a14:useLocalDpi xmlns:a14="http://schemas.microsoft.com/office/drawing/2010/main" val="0"/>
@@ -1594,17 +1687,17 @@
         <w:jc w:val="both"/>
       </w:pPr>
       <w:r>
-        <w:t xml:space="preserve">Next step was to create markers for different crime types at different locations. For this, we converted the CSV data to a JSON object and then we use this JSON object to put different markers and assign different icons to them according to the crime type. The map and the markers </w:t>
+        <w:t xml:space="preserve">Next step was to create markers for different crime types at different locations. For this, we converted the CSV data to a JSON object and then we use this JSON object to put different markers and assign </w:t>
+      </w:r>
+      <w:r>
+        <w:lastRenderedPageBreak/>
+        <w:t xml:space="preserve">different icons to them according to the crime type. The map and the markers </w:t>
       </w:r>
       <w:r>
         <w:t>get</w:t>
       </w:r>
       <w:r>
-        <w:t xml:space="preserve"> updated if the year is </w:t>
-      </w:r>
-      <w:r>
-        <w:lastRenderedPageBreak/>
-        <w:t>changed</w:t>
+        <w:t xml:space="preserve"> updated if the year is changed</w:t>
       </w:r>
       <w:r>
         <w:t>. Clicking on any marker will open a small popup showing information about the location and crime. An example of map with markers is shown below for the years 2008 and 2009.</w:t>
@@ -1632,70 +1725,6 @@
                 <pic:pic xmlns:pic="http://schemas.openxmlformats.org/drawingml/2006/picture">
                   <pic:nvPicPr>
                     <pic:cNvPr id="0" name="Picture 1"/>
-                    <pic:cNvPicPr>
-                      <a:picLocks noChangeAspect="1" noChangeArrowheads="1"/>
-                    </pic:cNvPicPr>
-                  </pic:nvPicPr>
-                  <pic:blipFill>
-                    <a:blip r:embed="rId22">
-                      <a:extLst>
-                        <a:ext uri="{28A0092B-C50C-407E-A947-70E740481C1C}">
-                          <a14:useLocalDpi xmlns:a14="http://schemas.microsoft.com/office/drawing/2010/main" val="0"/>
-                        </a:ext>
-                      </a:extLst>
-                    </a:blip>
-                    <a:srcRect/>
-                    <a:stretch>
-                      <a:fillRect/>
-                    </a:stretch>
-                  </pic:blipFill>
-                  <pic:spPr bwMode="auto">
-                    <a:xfrm>
-                      <a:off x="0" y="0"/>
-                      <a:ext cx="5943600" cy="3117850"/>
-                    </a:xfrm>
-                    <a:prstGeom prst="rect">
-                      <a:avLst/>
-                    </a:prstGeom>
-                    <a:noFill/>
-                    <a:ln>
-                      <a:noFill/>
-                    </a:ln>
-                  </pic:spPr>
-                </pic:pic>
-              </a:graphicData>
-            </a:graphic>
-          </wp:inline>
-        </w:drawing>
-      </w:r>
-    </w:p>
-    <w:p>
-      <w:pPr>
-        <w:pStyle w:val="Caption"/>
-        <w:jc w:val="center"/>
-      </w:pPr>
-      <w:r>
-        <w:t>Crimes in year 2008 (each color represents a different type of crime)</w:t>
-      </w:r>
-    </w:p>
-    <w:p>
-      <w:r>
-        <w:rPr>
-          <w:noProof/>
-        </w:rPr>
-        <w:drawing>
-          <wp:inline distT="0" distB="0" distL="0" distR="0" wp14:anchorId="73F15881" wp14:editId="0D789E71">
-            <wp:extent cx="5943600" cy="3117850"/>
-            <wp:effectExtent l="0" t="0" r="0" b="6350"/>
-            <wp:docPr id="9" name="Picture 9"/>
-            <wp:cNvGraphicFramePr>
-              <a:graphicFrameLocks xmlns:a="http://schemas.openxmlformats.org/drawingml/2006/main" noChangeAspect="1"/>
-            </wp:cNvGraphicFramePr>
-            <a:graphic xmlns:a="http://schemas.openxmlformats.org/drawingml/2006/main">
-              <a:graphicData uri="http://schemas.openxmlformats.org/drawingml/2006/picture">
-                <pic:pic xmlns:pic="http://schemas.openxmlformats.org/drawingml/2006/picture">
-                  <pic:nvPicPr>
-                    <pic:cNvPr id="0" name="Picture 2"/>
                     <pic:cNvPicPr>
                       <a:picLocks noChangeAspect="1" noChangeArrowheads="1"/>
                     </pic:cNvPicPr>
@@ -1735,6 +1764,70 @@
     </w:p>
     <w:p>
       <w:pPr>
+        <w:pStyle w:val="Caption"/>
+        <w:jc w:val="center"/>
+      </w:pPr>
+      <w:r>
+        <w:t>Crimes in year 2008 (each color represents a different type of crime)</w:t>
+      </w:r>
+    </w:p>
+    <w:p>
+      <w:r>
+        <w:rPr>
+          <w:noProof/>
+        </w:rPr>
+        <w:drawing>
+          <wp:inline distT="0" distB="0" distL="0" distR="0" wp14:anchorId="73F15881" wp14:editId="0D789E71">
+            <wp:extent cx="5943600" cy="3117850"/>
+            <wp:effectExtent l="0" t="0" r="0" b="6350"/>
+            <wp:docPr id="9" name="Picture 9"/>
+            <wp:cNvGraphicFramePr>
+              <a:graphicFrameLocks xmlns:a="http://schemas.openxmlformats.org/drawingml/2006/main" noChangeAspect="1"/>
+            </wp:cNvGraphicFramePr>
+            <a:graphic xmlns:a="http://schemas.openxmlformats.org/drawingml/2006/main">
+              <a:graphicData uri="http://schemas.openxmlformats.org/drawingml/2006/picture">
+                <pic:pic xmlns:pic="http://schemas.openxmlformats.org/drawingml/2006/picture">
+                  <pic:nvPicPr>
+                    <pic:cNvPr id="0" name="Picture 2"/>
+                    <pic:cNvPicPr>
+                      <a:picLocks noChangeAspect="1" noChangeArrowheads="1"/>
+                    </pic:cNvPicPr>
+                  </pic:nvPicPr>
+                  <pic:blipFill>
+                    <a:blip r:embed="rId24">
+                      <a:extLst>
+                        <a:ext uri="{28A0092B-C50C-407E-A947-70E740481C1C}">
+                          <a14:useLocalDpi xmlns:a14="http://schemas.microsoft.com/office/drawing/2010/main" val="0"/>
+                        </a:ext>
+                      </a:extLst>
+                    </a:blip>
+                    <a:srcRect/>
+                    <a:stretch>
+                      <a:fillRect/>
+                    </a:stretch>
+                  </pic:blipFill>
+                  <pic:spPr bwMode="auto">
+                    <a:xfrm>
+                      <a:off x="0" y="0"/>
+                      <a:ext cx="5943600" cy="3117850"/>
+                    </a:xfrm>
+                    <a:prstGeom prst="rect">
+                      <a:avLst/>
+                    </a:prstGeom>
+                    <a:noFill/>
+                    <a:ln>
+                      <a:noFill/>
+                    </a:ln>
+                  </pic:spPr>
+                </pic:pic>
+              </a:graphicData>
+            </a:graphic>
+          </wp:inline>
+        </w:drawing>
+      </w:r>
+    </w:p>
+    <w:p>
+      <w:pPr>
         <w:jc w:val="center"/>
         <w:rPr>
           <w:i/>
@@ -1794,14 +1887,14 @@
         <w:jc w:val="both"/>
       </w:pPr>
       <w:r>
-        <w:t xml:space="preserve">When we were visualizing the crimes using markers for our small subset of dataset, we realized that these markers are not the best way to represent the crimes in Salt Lake because with large dataset, markers will cover most of the map and thus it will become hard to infer use information from the map. </w:t>
-      </w:r>
-      <w:r>
-        <w:t xml:space="preserve">We will change </w:t>
+        <w:t xml:space="preserve">When we were visualizing the crimes using markers for our small subset of dataset, we realized that these markers are not the best way to represent the crimes in Salt Lake because with large dataset, markers will </w:t>
       </w:r>
       <w:r>
         <w:lastRenderedPageBreak/>
-        <w:t>the markers to heat maps or we will use some form of clustering/aggregating the markers by crime type etc. We also can try to use hue and saturation to represent different types of crimes in the clustered view.</w:t>
+        <w:t xml:space="preserve">cover most of the map and thus it will become hard to infer use information from the map. </w:t>
+      </w:r>
+      <w:r>
+        <w:t>We will change the markers to heat maps or we will use some form of clustering/aggregating the markers by crime type etc. We also can try to use hue and saturation to represent different types of crimes in the clustered view.</w:t>
       </w:r>
     </w:p>
     <w:p>
@@ -1853,7 +1946,7 @@
                     </pic:cNvPicPr>
                   </pic:nvPicPr>
                   <pic:blipFill>
-                    <a:blip r:embed="rId24">
+                    <a:blip r:embed="rId25">
                       <a:extLst>
                         <a:ext uri="{28A0092B-C50C-407E-A947-70E740481C1C}">
                           <a14:useLocalDpi xmlns:a14="http://schemas.microsoft.com/office/drawing/2010/main" val="0"/>
@@ -1921,7 +2014,7 @@
                     </pic:cNvPicPr>
                   </pic:nvPicPr>
                   <pic:blipFill>
-                    <a:blip r:embed="rId25">
+                    <a:blip r:embed="rId26">
                       <a:extLst>
                         <a:ext uri="{28A0092B-C50C-407E-A947-70E740481C1C}">
                           <a14:useLocalDpi xmlns:a14="http://schemas.microsoft.com/office/drawing/2010/main" val="0"/>
@@ -2004,44 +2097,165 @@
     </w:p>
     <w:p>
       <w:pPr>
+        <w:jc w:val="center"/>
+      </w:pPr>
+      <w:r>
+        <w:rPr>
+          <w:noProof/>
+        </w:rPr>
+        <w:lastRenderedPageBreak/>
+        <w:drawing>
+          <wp:inline distT="0" distB="0" distL="0" distR="0" wp14:anchorId="56D607FA" wp14:editId="5032409A">
+            <wp:extent cx="2243667" cy="1682750"/>
+            <wp:effectExtent l="0" t="0" r="4445" b="0"/>
+            <wp:docPr id="13" name="Picture 13"/>
+            <wp:cNvGraphicFramePr>
+              <a:graphicFrameLocks xmlns:a="http://schemas.openxmlformats.org/drawingml/2006/main" noChangeAspect="1"/>
+            </wp:cNvGraphicFramePr>
+            <a:graphic xmlns:a="http://schemas.openxmlformats.org/drawingml/2006/main">
+              <a:graphicData uri="http://schemas.openxmlformats.org/drawingml/2006/picture">
+                <pic:pic xmlns:pic="http://schemas.openxmlformats.org/drawingml/2006/picture">
+                  <pic:nvPicPr>
+                    <pic:cNvPr id="0" name="Picture 6"/>
+                    <pic:cNvPicPr>
+                      <a:picLocks noChangeAspect="1" noChangeArrowheads="1"/>
+                    </pic:cNvPicPr>
+                  </pic:nvPicPr>
+                  <pic:blipFill>
+                    <a:blip r:embed="rId27">
+                      <a:extLst>
+                        <a:ext uri="{28A0092B-C50C-407E-A947-70E740481C1C}">
+                          <a14:useLocalDpi xmlns:a14="http://schemas.microsoft.com/office/drawing/2010/main" val="0"/>
+                        </a:ext>
+                      </a:extLst>
+                    </a:blip>
+                    <a:srcRect/>
+                    <a:stretch>
+                      <a:fillRect/>
+                    </a:stretch>
+                  </pic:blipFill>
+                  <pic:spPr bwMode="auto">
+                    <a:xfrm>
+                      <a:off x="0" y="0"/>
+                      <a:ext cx="2247449" cy="1685587"/>
+                    </a:xfrm>
+                    <a:prstGeom prst="rect">
+                      <a:avLst/>
+                    </a:prstGeom>
+                    <a:noFill/>
+                    <a:ln>
+                      <a:noFill/>
+                    </a:ln>
+                  </pic:spPr>
+                </pic:pic>
+              </a:graphicData>
+            </a:graphic>
+          </wp:inline>
+        </w:drawing>
+      </w:r>
+    </w:p>
+    <w:p>
+      <w:pPr>
+        <w:pStyle w:val="Heading2"/>
+      </w:pPr>
+      <w:r>
+        <w:t>Statistics View</w:t>
+      </w:r>
+    </w:p>
+    <w:p>
+      <w:pPr>
         <w:jc w:val="both"/>
       </w:pPr>
+      <w:r>
+        <w:t xml:space="preserve">This view uses the data from different years, months, </w:t>
+      </w:r>
+      <w:r>
+        <w:t xml:space="preserve">days </w:t>
+      </w:r>
+      <w:r>
+        <w:t xml:space="preserve">and even hours. </w:t>
+      </w:r>
+      <w:r>
+        <w:t xml:space="preserve">We are creating four different line charts for Yearly, Monthly, Weekly, and Hourly statistics. </w:t>
+      </w:r>
+      <w:r>
+        <w:t xml:space="preserve">Here, we will be using different colored lines to show the trend over different temporal quantities. We can compare multiple different crime and understand their correlation with each other and with different times. </w:t>
+      </w:r>
+      <w:r>
+        <w:t xml:space="preserve">For example, we can see that traffic accidents increases in the evening time because it’s usually high traffic that time. </w:t>
+      </w:r>
+      <w:r>
+        <w:t xml:space="preserve">We will explore more visualizations like bar chart, pie chart etc. and see which visualization conveys the information </w:t>
+      </w:r>
+      <w:r>
+        <w:t>in the most efficient and informative way.</w:t>
+      </w:r>
     </w:p>
     <w:p>
       <w:pPr>
         <w:jc w:val="both"/>
       </w:pPr>
-    </w:p>
-    <w:p>
-      <w:pPr>
-        <w:pStyle w:val="Heading2"/>
-      </w:pPr>
-      <w:r>
-        <w:lastRenderedPageBreak/>
-        <w:t>Statistics View</w:t>
-      </w:r>
-    </w:p>
-    <w:p>
-      <w:r>
-        <w:t xml:space="preserve">This view uses the data from different years, months, </w:t>
-      </w:r>
-      <w:r>
-        <w:t xml:space="preserve">days </w:t>
-      </w:r>
-      <w:bookmarkStart w:id="0" w:name="_GoBack"/>
-      <w:bookmarkEnd w:id="0"/>
-      <w:r>
-        <w:t xml:space="preserve">and even hours. </w:t>
-      </w:r>
-    </w:p>
-    <w:p/>
+      <w:r>
+        <w:rPr>
+          <w:noProof/>
+        </w:rPr>
+        <w:drawing>
+          <wp:inline distT="0" distB="0" distL="0" distR="0" wp14:anchorId="47B3C86A" wp14:editId="24271BDD">
+            <wp:extent cx="5943600" cy="3879850"/>
+            <wp:effectExtent l="0" t="0" r="0" b="6350"/>
+            <wp:docPr id="12" name="Picture 12"/>
+            <wp:cNvGraphicFramePr>
+              <a:graphicFrameLocks xmlns:a="http://schemas.openxmlformats.org/drawingml/2006/main" noChangeAspect="1"/>
+            </wp:cNvGraphicFramePr>
+            <a:graphic xmlns:a="http://schemas.openxmlformats.org/drawingml/2006/main">
+              <a:graphicData uri="http://schemas.openxmlformats.org/drawingml/2006/picture">
+                <pic:pic xmlns:pic="http://schemas.openxmlformats.org/drawingml/2006/picture">
+                  <pic:nvPicPr>
+                    <pic:cNvPr id="0" name="Picture 5"/>
+                    <pic:cNvPicPr>
+                      <a:picLocks noChangeAspect="1" noChangeArrowheads="1"/>
+                    </pic:cNvPicPr>
+                  </pic:nvPicPr>
+                  <pic:blipFill>
+                    <a:blip r:embed="rId28">
+                      <a:extLst>
+                        <a:ext uri="{28A0092B-C50C-407E-A947-70E740481C1C}">
+                          <a14:useLocalDpi xmlns:a14="http://schemas.microsoft.com/office/drawing/2010/main" val="0"/>
+                        </a:ext>
+                      </a:extLst>
+                    </a:blip>
+                    <a:srcRect/>
+                    <a:stretch>
+                      <a:fillRect/>
+                    </a:stretch>
+                  </pic:blipFill>
+                  <pic:spPr bwMode="auto">
+                    <a:xfrm>
+                      <a:off x="0" y="0"/>
+                      <a:ext cx="5943600" cy="3879850"/>
+                    </a:xfrm>
+                    <a:prstGeom prst="rect">
+                      <a:avLst/>
+                    </a:prstGeom>
+                    <a:noFill/>
+                    <a:ln>
+                      <a:noFill/>
+                    </a:ln>
+                  </pic:spPr>
+                </pic:pic>
+              </a:graphicData>
+            </a:graphic>
+          </wp:inline>
+        </w:drawing>
+      </w:r>
+    </w:p>
     <w:p>
       <w:pPr>
         <w:jc w:val="both"/>
       </w:pPr>
     </w:p>
     <w:sectPr>
-      <w:footerReference w:type="default" r:id="rId26"/>
+      <w:footerReference w:type="default" r:id="rId29"/>
       <w:pgSz w:w="12240" w:h="15840"/>
       <w:pgMar w:top="1440" w:right="1440" w:bottom="1440" w:left="1440" w:header="720" w:footer="720" w:gutter="0"/>
       <w:cols w:space="720"/>

</xml_diff>